<commit_message>
Updated MS and Review_Response
</commit_message>
<xml_diff>
--- a/manuscript/Review_Response.docx
+++ b/manuscript/Review_Response.docx
@@ -31,13 +31,41 @@
           <w:rFonts w:ascii="Times New Roman" w:hAnsi="Times New Roman" w:cs="Times New Roman"/>
           <w:i/>
         </w:rPr>
-        <w:t xml:space="preserve">Thank you for this feedback and assessment of our work. We responded to the questions and concerns found by you and both reviewers. Below, please find the comments and our responses to them written in blue. We identified </w:t>
+        <w:t xml:space="preserve">Thank you for this feedback and assessment of our work. We </w:t>
       </w:r>
       <w:r>
         <w:rPr>
           <w:rFonts w:ascii="Times New Roman" w:hAnsi="Times New Roman" w:cs="Times New Roman"/>
           <w:i/>
         </w:rPr>
+        <w:t xml:space="preserve">have </w:t>
+      </w:r>
+      <w:r>
+        <w:rPr>
+          <w:rFonts w:ascii="Times New Roman" w:hAnsi="Times New Roman" w:cs="Times New Roman"/>
+          <w:i/>
+        </w:rPr>
+        <w:t xml:space="preserve">responded to the questions and concerns </w:t>
+      </w:r>
+      <w:r>
+        <w:rPr>
+          <w:rFonts w:ascii="Times New Roman" w:hAnsi="Times New Roman" w:cs="Times New Roman"/>
+          <w:i/>
+        </w:rPr>
+        <w:t>raised</w:t>
+      </w:r>
+      <w:r>
+        <w:rPr>
+          <w:rFonts w:ascii="Times New Roman" w:hAnsi="Times New Roman" w:cs="Times New Roman"/>
+          <w:i/>
+        </w:rPr>
+        <w:t xml:space="preserve"> by you and both reviewers. Below, please find the comments and our responses to them written in blue. We identified </w:t>
+      </w:r>
+      <w:r>
+        <w:rPr>
+          <w:rFonts w:ascii="Times New Roman" w:hAnsi="Times New Roman" w:cs="Times New Roman"/>
+          <w:i/>
+        </w:rPr>
         <w:t>three</w:t>
       </w:r>
       <w:r>
@@ -103,13 +131,27 @@
           <w:rFonts w:ascii="Times New Roman" w:hAnsi="Times New Roman" w:cs="Times New Roman"/>
           <w:i/>
         </w:rPr>
-        <w:t xml:space="preserve">, which terms were included in statistical models, which models were used). We updated our analyses to incorporate some of these suggestions and accordingly updated the statistics in the main text and SI. These re-analyses did not change any of our original </w:t>
+        <w:t xml:space="preserve">, which terms were included in statistical models, which models were used). We </w:t>
       </w:r>
       <w:r>
         <w:rPr>
           <w:rFonts w:ascii="Times New Roman" w:hAnsi="Times New Roman" w:cs="Times New Roman"/>
           <w:i/>
         </w:rPr>
+        <w:t>modified</w:t>
+      </w:r>
+      <w:r>
+        <w:rPr>
+          <w:rFonts w:ascii="Times New Roman" w:hAnsi="Times New Roman" w:cs="Times New Roman"/>
+          <w:i/>
+        </w:rPr>
+        <w:t xml:space="preserve"> our analyses to incorporate some of these suggestions and accordingly updated the statistics in the main text and SI. These re-analyses did not change any of our original </w:t>
+      </w:r>
+      <w:r>
+        <w:rPr>
+          <w:rFonts w:ascii="Times New Roman" w:hAnsi="Times New Roman" w:cs="Times New Roman"/>
+          <w:i/>
+        </w:rPr>
         <w:t xml:space="preserve">interpretation of </w:t>
       </w:r>
       <w:r>
@@ -131,7 +173,21 @@
           <w:rFonts w:ascii="Times New Roman" w:hAnsi="Times New Roman" w:cs="Times New Roman"/>
           <w:i/>
         </w:rPr>
-        <w:t xml:space="preserve"> We expanded the discussion to include a more thorough discussion of the limitations of our work. We also updated the framing of the paper to clarify that we had </w:t>
+        <w:t xml:space="preserve"> We expanded the discussion to include a more thorough </w:t>
+      </w:r>
+      <w:r>
+        <w:rPr>
+          <w:rFonts w:ascii="Times New Roman" w:hAnsi="Times New Roman" w:cs="Times New Roman"/>
+          <w:i/>
+        </w:rPr>
+        <w:t>description</w:t>
+      </w:r>
+      <w:r>
+        <w:rPr>
+          <w:rFonts w:ascii="Times New Roman" w:hAnsi="Times New Roman" w:cs="Times New Roman"/>
+          <w:i/>
+        </w:rPr>
+        <w:t xml:space="preserve"> of the limitations of our work. We also updated the framing of the paper to clarify that we had </w:t>
       </w:r>
       <w:r>
         <w:rPr>
@@ -386,7 +442,21 @@
           <w:rFonts w:ascii="Times New Roman" w:hAnsi="Times New Roman" w:cs="Times New Roman"/>
           <w:color w:val="2F5496" w:themeColor="accent1" w:themeShade="BF"/>
         </w:rPr>
-        <w:t>. We opted to use models that relied on a gaussian distribution because the residuals were normally distributed and there was no evidence of heteros</w:t>
+        <w:t xml:space="preserve">. We opted to use models that relied on a </w:t>
+      </w:r>
+      <w:r>
+        <w:rPr>
+          <w:rFonts w:ascii="Times New Roman" w:hAnsi="Times New Roman" w:cs="Times New Roman"/>
+          <w:color w:val="2F5496" w:themeColor="accent1" w:themeShade="BF"/>
+        </w:rPr>
+        <w:t>G</w:t>
+      </w:r>
+      <w:r>
+        <w:rPr>
+          <w:rFonts w:ascii="Times New Roman" w:hAnsi="Times New Roman" w:cs="Times New Roman"/>
+          <w:color w:val="2F5496" w:themeColor="accent1" w:themeShade="BF"/>
+        </w:rPr>
+        <w:t>aussian distribution because the residuals were normally distributed and there was no evidence of heteros</w:t>
       </w:r>
       <w:r>
         <w:rPr>
@@ -428,7 +498,21 @@
           <w:rFonts w:ascii="Times New Roman" w:hAnsi="Times New Roman" w:cs="Times New Roman"/>
           <w:color w:val="2F5496" w:themeColor="accent1" w:themeShade="BF"/>
         </w:rPr>
-        <w:t xml:space="preserve"> specialization index) were normal with no left-skewed bias</w:t>
+        <w:t xml:space="preserve"> specialization index) w</w:t>
+      </w:r>
+      <w:r>
+        <w:rPr>
+          <w:rFonts w:ascii="Times New Roman" w:hAnsi="Times New Roman" w:cs="Times New Roman"/>
+          <w:color w:val="2F5496" w:themeColor="accent1" w:themeShade="BF"/>
+        </w:rPr>
+        <w:t xml:space="preserve">as </w:t>
+      </w:r>
+      <w:r>
+        <w:rPr>
+          <w:rFonts w:ascii="Times New Roman" w:hAnsi="Times New Roman" w:cs="Times New Roman"/>
+          <w:color w:val="2F5496" w:themeColor="accent1" w:themeShade="BF"/>
+        </w:rPr>
+        <w:t>normal with no left-skewed bias</w:t>
       </w:r>
       <w:r>
         <w:rPr>
@@ -466,7 +550,23 @@
           <w:rFonts w:ascii="Times New Roman" w:hAnsi="Times New Roman" w:cs="Times New Roman"/>
           <w:color w:val="2F5496" w:themeColor="accent1" w:themeShade="BF"/>
         </w:rPr>
-        <w:t>We did not originally test for this relationship. Total disturbance differs both between protocols and among wetland classes. Previous work on wetlands in the boreal region of Alberta have found that the type of development surrounding wetlands differs across wetland class (Ficken et al., 2019), likely do to practical considerations on the cost-effectiveness of constructing on different terrain types.</w:t>
+        <w:t>We did not originally test for this relationship. Total disturbance differs both between protocols and among wetland classes. Previous work on wetlands in the boreal region of Alberta have found that the type of development surrounding wetlands differs across wetland class (Ficken et al., 2019), likely d</w:t>
+      </w:r>
+      <w:r>
+        <w:rPr>
+          <w:rFonts w:ascii="Times New Roman" w:hAnsi="Times New Roman" w:cs="Times New Roman"/>
+          <w:color w:val="2F5496" w:themeColor="accent1" w:themeShade="BF"/>
+        </w:rPr>
+        <w:t>ue</w:t>
+      </w:r>
+      <w:bookmarkStart w:id="0" w:name="_GoBack"/>
+      <w:bookmarkEnd w:id="0"/>
+      <w:r>
+        <w:rPr>
+          <w:rFonts w:ascii="Times New Roman" w:hAnsi="Times New Roman" w:cs="Times New Roman"/>
+          <w:color w:val="2F5496" w:themeColor="accent1" w:themeShade="BF"/>
+        </w:rPr>
+        <w:t xml:space="preserve"> to practical considerations on the cost-effectiveness of constructing on different terrain types.</w:t>
       </w:r>
     </w:p>
     <w:p>
@@ -806,8 +906,8 @@
           <w:i/>
         </w:rPr>
       </w:pPr>
-      <w:commentRangeStart w:id="0"/>
       <w:commentRangeStart w:id="1"/>
+      <w:commentRangeStart w:id="2"/>
       <w:r>
         <w:rPr>
           <w:rFonts w:ascii="Times New Roman" w:hAnsi="Times New Roman" w:cs="Times New Roman"/>
@@ -845,19 +945,19 @@
         </w:rPr>
         <w:t>expanded the Discussion to include a discussion of the limitations of our work and to make the discussion of our results broader and more objective. Below, you will find individual responses (written in blue) to your specific comments.</w:t>
       </w:r>
-      <w:commentRangeEnd w:id="0"/>
+      <w:commentRangeEnd w:id="1"/>
       <w:r>
         <w:rPr>
           <w:rStyle w:val="Marquedecommentaire"/>
         </w:rPr>
-        <w:commentReference w:id="0"/>
-      </w:r>
-      <w:commentRangeEnd w:id="1"/>
+        <w:commentReference w:id="1"/>
+      </w:r>
+      <w:commentRangeEnd w:id="2"/>
       <w:r>
         <w:rPr>
           <w:rStyle w:val="Marquedecommentaire"/>
         </w:rPr>
-        <w:commentReference w:id="1"/>
+        <w:commentReference w:id="2"/>
       </w:r>
     </w:p>
     <w:p>
@@ -5113,16 +5213,7 @@
           <w:rFonts w:ascii="Times New Roman" w:hAnsi="Times New Roman" w:cs="Times New Roman"/>
           <w:color w:val="2F5496" w:themeColor="accent1" w:themeShade="BF"/>
         </w:rPr>
-        <w:t xml:space="preserve"> was arbitrarily chosen. However, this intermediate range may not represent the </w:t>
-      </w:r>
-      <w:bookmarkStart w:id="2" w:name="_GoBack"/>
-      <w:bookmarkEnd w:id="2"/>
-      <w:r>
-        <w:rPr>
-          <w:rFonts w:ascii="Times New Roman" w:hAnsi="Times New Roman" w:cs="Times New Roman"/>
-          <w:color w:val="2F5496" w:themeColor="accent1" w:themeShade="BF"/>
-        </w:rPr>
-        <w:t xml:space="preserve">most an intermediate ecological impact due to the characteristics of the human development metric itself. That is, human footprint measures only the geographic cover (i.e. area) of non-natural cover. Importantly, it does not include any information on the magnitude of impact different covers have. That is, a wetland surrounded by 50% </w:t>
+        <w:t xml:space="preserve"> was arbitrarily chosen. However, this intermediate range may not represent the most an intermediate ecological impact due to the characteristics of the human development metric itself. That is, human footprint measures only the geographic cover (i.e. area) of non-natural cover. Importantly, it does not include any information on the magnitude of impact different covers have. That is, a wetland surrounded by 50% </w:t>
       </w:r>
       <w:r>
         <w:rPr>
@@ -5328,14 +5419,7 @@
           <w:rFonts w:ascii="Times New Roman" w:hAnsi="Times New Roman" w:cs="Times New Roman"/>
           <w:color w:val="2F5496" w:themeColor="accent1" w:themeShade="BF"/>
         </w:rPr>
-        <w:t xml:space="preserve"> (</w:t>
-      </w:r>
-      <w:r>
-        <w:rPr>
-          <w:rFonts w:ascii="Times New Roman" w:hAnsi="Times New Roman" w:cs="Times New Roman"/>
-          <w:color w:val="2F5496" w:themeColor="accent1" w:themeShade="BF"/>
-        </w:rPr>
-        <w:t xml:space="preserve">see statistical </w:t>
+        <w:t xml:space="preserve"> (see statistical </w:t>
       </w:r>
       <w:r>
         <w:rPr>
@@ -5401,14 +5485,7 @@
           <w:rFonts w:ascii="Times New Roman" w:hAnsi="Times New Roman" w:cs="Times New Roman"/>
           <w:color w:val="2F5496" w:themeColor="accent1" w:themeShade="BF"/>
         </w:rPr>
-        <w:t xml:space="preserve">). </w:t>
-      </w:r>
-      <w:r>
-        <w:rPr>
-          <w:rFonts w:ascii="Times New Roman" w:hAnsi="Times New Roman" w:cs="Times New Roman"/>
-          <w:color w:val="2F5496" w:themeColor="accent1" w:themeShade="BF"/>
-        </w:rPr>
-        <w:t xml:space="preserve">Thus, we preferred to </w:t>
+        <w:t xml:space="preserve">). Thus, we preferred to </w:t>
       </w:r>
       <w:r>
         <w:rPr>
@@ -5464,14 +5541,7 @@
           <w:rFonts w:ascii="Times New Roman" w:hAnsi="Times New Roman" w:cs="Times New Roman"/>
           <w:color w:val="2F5496" w:themeColor="accent1" w:themeShade="BF"/>
         </w:rPr>
-        <w:t>s</w:t>
-      </w:r>
-      <w:r>
-        <w:rPr>
-          <w:rFonts w:ascii="Times New Roman" w:hAnsi="Times New Roman" w:cs="Times New Roman"/>
-          <w:color w:val="2F5496" w:themeColor="accent1" w:themeShade="BF"/>
-        </w:rPr>
-        <w:t>.</w:t>
+        <w:t>s.</w:t>
       </w:r>
     </w:p>
     <w:p>
@@ -5622,7 +5692,7 @@
 
 <file path=word/comments.xml><?xml version="1.0" encoding="utf-8"?>
 <w:comments xmlns:wpc="http://schemas.microsoft.com/office/word/2010/wordprocessingCanvas" xmlns:cx="http://schemas.microsoft.com/office/drawing/2014/chartex" xmlns:cx1="http://schemas.microsoft.com/office/drawing/2015/9/8/chartex" xmlns:cx2="http://schemas.microsoft.com/office/drawing/2015/10/21/chartex" xmlns:cx3="http://schemas.microsoft.com/office/drawing/2016/5/9/chartex" xmlns:cx4="http://schemas.microsoft.com/office/drawing/2016/5/10/chartex" xmlns:cx5="http://schemas.microsoft.com/office/drawing/2016/5/11/chartex" xmlns:cx6="http://schemas.microsoft.com/office/drawing/2016/5/12/chartex" xmlns:cx7="http://schemas.microsoft.com/office/drawing/2016/5/13/chartex" xmlns:cx8="http://schemas.microsoft.com/office/drawing/2016/5/14/chartex" xmlns:mc="http://schemas.openxmlformats.org/markup-compatibility/2006" xmlns:aink="http://schemas.microsoft.com/office/drawing/2016/ink" xmlns:am3d="http://schemas.microsoft.com/office/drawing/2017/model3d" xmlns:o="urn:schemas-microsoft-com:office:office" xmlns:r="http://schemas.openxmlformats.org/officeDocument/2006/relationships" xmlns:m="http://schemas.openxmlformats.org/officeDocument/2006/math" xmlns:v="urn:schemas-microsoft-com:vml" xmlns:wp14="http://schemas.microsoft.com/office/word/2010/wordprocessingDrawing" xmlns:wp="http://schemas.openxmlformats.org/drawingml/2006/wordprocessingDrawing" xmlns:w10="urn:schemas-microsoft-com:office:word" xmlns:w="http://schemas.openxmlformats.org/wordprocessingml/2006/main" xmlns:w14="http://schemas.microsoft.com/office/word/2010/wordml" xmlns:w15="http://schemas.microsoft.com/office/word/2012/wordml" xmlns:w16cid="http://schemas.microsoft.com/office/word/2016/wordml/cid" xmlns:w16se="http://schemas.microsoft.com/office/word/2015/wordml/symex" xmlns:wpg="http://schemas.microsoft.com/office/word/2010/wordprocessingGroup" xmlns:wpi="http://schemas.microsoft.com/office/word/2010/wordprocessingInk" xmlns:wne="http://schemas.microsoft.com/office/word/2006/wordml" xmlns:wps="http://schemas.microsoft.com/office/word/2010/wordprocessingShape" mc:Ignorable="w14 w15 w16se w16cid wp14">
-  <w:comment w:id="0" w:author="Cari Ficken" w:date="2021-03-09T09:14:00Z" w:initials="CF">
+  <w:comment w:id="1" w:author="Cari Ficken" w:date="2021-03-09T09:14:00Z" w:initials="CF">
     <w:p>
       <w:pPr>
         <w:pStyle w:val="Commentaire"/>
@@ -5638,7 +5708,7 @@
       </w:r>
     </w:p>
   </w:comment>
-  <w:comment w:id="1" w:author="jeanmoum@osug-fd.fr" w:date="2021-03-10T16:54:00Z" w:initials="j">
+  <w:comment w:id="2" w:author="jeanmoum@osug-fd.fr" w:date="2021-03-10T16:54:00Z" w:initials="j">
     <w:p>
       <w:pPr>
         <w:pStyle w:val="Commentaire"/>
@@ -6998,7 +7068,7 @@
 </file>
 
 <file path=customXml/itemProps1.xml><?xml version="1.0" encoding="utf-8"?>
-<ds:datastoreItem xmlns:ds="http://schemas.openxmlformats.org/officeDocument/2006/customXml" ds:itemID="{5FDDBF70-7A96-4606-9E88-D0D0FB6B9409}">
+<ds:datastoreItem xmlns:ds="http://schemas.openxmlformats.org/officeDocument/2006/customXml" ds:itemID="{CCD9CB7C-57AA-4663-837C-344BB427EA53}">
   <ds:schemaRefs>
     <ds:schemaRef ds:uri="http://schemas.openxmlformats.org/officeDocument/2006/bibliography"/>
   </ds:schemaRefs>

</xml_diff>